<commit_message>
Updated screenshots for better formatting and ticker_gpd was misspelled ticket_gpd, corrected this in current version in file homework_code.vbs.
</commit_message>
<xml_diff>
--- a/Ellen Rud.docx
+++ b/Ellen Rud.docx
@@ -1,6 +1,6 @@
 
 <file path=word/document.xml><?xml version="1.0" encoding="utf-8"?>
-<w:document xmlns:wpc="http://schemas.microsoft.com/office/word/2010/wordprocessingCanvas" xmlns:cx="http://schemas.microsoft.com/office/drawing/2014/chartex" xmlns:cx1="http://schemas.microsoft.com/office/drawing/2015/9/8/chartex" xmlns:cx2="http://schemas.microsoft.com/office/drawing/2015/10/21/chartex" xmlns:cx3="http://schemas.microsoft.com/office/drawing/2016/5/9/chartex" xmlns:cx4="http://schemas.microsoft.com/office/drawing/2016/5/10/chartex" xmlns:cx5="http://schemas.microsoft.com/office/drawing/2016/5/11/chartex" xmlns:cx6="http://schemas.microsoft.com/office/drawing/2016/5/12/chartex" xmlns:cx7="http://schemas.microsoft.com/office/drawing/2016/5/13/chartex" xmlns:cx8="http://schemas.microsoft.com/office/drawing/2016/5/14/chartex" xmlns:mc="http://schemas.openxmlformats.org/markup-compatibility/2006" xmlns:aink="http://schemas.microsoft.com/office/drawing/2016/ink" xmlns:am3d="http://schemas.microsoft.com/office/drawing/2017/model3d" xmlns:o="urn:schemas-microsoft-com:office:office" xmlns:r="http://schemas.openxmlformats.org/officeDocument/2006/relationships" xmlns:m="http://schemas.openxmlformats.org/officeDocument/2006/math" xmlns:v="urn:schemas-microsoft-com:vml" xmlns:wp14="http://schemas.microsoft.com/office/word/2010/wordprocessingDrawing" xmlns:wp="http://schemas.openxmlformats.org/drawingml/2006/wordprocessingDrawing" xmlns:w10="urn:schemas-microsoft-com:office:word" xmlns:w="http://schemas.openxmlformats.org/wordprocessingml/2006/main" xmlns:w14="http://schemas.microsoft.com/office/word/2010/wordml" xmlns:w15="http://schemas.microsoft.com/office/word/2012/wordml" xmlns:w16cid="http://schemas.microsoft.com/office/word/2016/wordml/cid" xmlns:w16se="http://schemas.microsoft.com/office/word/2015/wordml/symex" xmlns:wpg="http://schemas.microsoft.com/office/word/2010/wordprocessingGroup" xmlns:wpi="http://schemas.microsoft.com/office/word/2010/wordprocessingInk" xmlns:wne="http://schemas.microsoft.com/office/word/2006/wordml" xmlns:wps="http://schemas.microsoft.com/office/word/2010/wordprocessingShape" mc:Ignorable="w14 w15 w16se w16cid wp14">
+<w:document xmlns:wpc="http://schemas.microsoft.com/office/word/2010/wordprocessingCanvas" xmlns:cx="http://schemas.microsoft.com/office/drawing/2014/chartex" xmlns:cx1="http://schemas.microsoft.com/office/drawing/2015/9/8/chartex" xmlns:cx2="http://schemas.microsoft.com/office/drawing/2015/10/21/chartex" xmlns:cx3="http://schemas.microsoft.com/office/drawing/2016/5/9/chartex" xmlns:cx4="http://schemas.microsoft.com/office/drawing/2016/5/10/chartex" xmlns:cx5="http://schemas.microsoft.com/office/drawing/2016/5/11/chartex" xmlns:cx6="http://schemas.microsoft.com/office/drawing/2016/5/12/chartex" xmlns:cx7="http://schemas.microsoft.com/office/drawing/2016/5/13/chartex" xmlns:cx8="http://schemas.microsoft.com/office/drawing/2016/5/14/chartex" xmlns:mc="http://schemas.openxmlformats.org/markup-compatibility/2006" xmlns:aink="http://schemas.microsoft.com/office/drawing/2016/ink" xmlns:am3d="http://schemas.microsoft.com/office/drawing/2017/model3d" xmlns:o="urn:schemas-microsoft-com:office:office" xmlns:r="http://schemas.openxmlformats.org/officeDocument/2006/relationships" xmlns:m="http://schemas.openxmlformats.org/officeDocument/2006/math" xmlns:v="urn:schemas-microsoft-com:vml" xmlns:wp14="http://schemas.microsoft.com/office/word/2010/wordprocessingDrawing" xmlns:wp="http://schemas.openxmlformats.org/drawingml/2006/wordprocessingDrawing" xmlns:w10="urn:schemas-microsoft-com:office:word" xmlns:w="http://schemas.openxmlformats.org/wordprocessingml/2006/main" xmlns:w14="http://schemas.microsoft.com/office/word/2010/wordml" xmlns:w15="http://schemas.microsoft.com/office/word/2012/wordml" xmlns:w16cex="http://schemas.microsoft.com/office/word/2018/wordml/cex" xmlns:w16cid="http://schemas.microsoft.com/office/word/2016/wordml/cid" xmlns:w16="http://schemas.microsoft.com/office/word/2018/wordml" xmlns:w16se="http://schemas.microsoft.com/office/word/2015/wordml/symex" xmlns:wpg="http://schemas.microsoft.com/office/word/2010/wordprocessingGroup" xmlns:wpi="http://schemas.microsoft.com/office/word/2010/wordprocessingInk" xmlns:wne="http://schemas.microsoft.com/office/word/2006/wordml" xmlns:wps="http://schemas.microsoft.com/office/word/2010/wordprocessingShape" mc:Ignorable="w14 w15 w16se w16cid w16 w16cex wp14">
   <w:body>
     <w:p>
       <w:r>
@@ -38,9 +38,9 @@
           <w:noProof/>
         </w:rPr>
         <w:drawing>
-          <wp:inline distT="0" distB="0" distL="0" distR="0" wp14:anchorId="4592F150" wp14:editId="3A5098F0">
-            <wp:extent cx="9080389" cy="5099502"/>
-            <wp:effectExtent l="0" t="0" r="6985" b="6350"/>
+          <wp:inline distT="0" distB="0" distL="0" distR="0" wp14:anchorId="4AC496C7" wp14:editId="4BE82EEE">
+            <wp:extent cx="8648700" cy="4503652"/>
+            <wp:effectExtent l="0" t="0" r="0" b="0"/>
             <wp:docPr id="1" name="Picture 1"/>
             <wp:cNvGraphicFramePr>
               <a:graphicFrameLocks xmlns:a="http://schemas.openxmlformats.org/drawingml/2006/main" noChangeAspect="1"/>
@@ -54,13 +54,13 @@
                   </pic:nvPicPr>
                   <pic:blipFill rotWithShape="1">
                     <a:blip r:embed="rId4"/>
-                    <a:srcRect l="6" t="19839" r="24285" b="4573"/>
+                    <a:srcRect l="625" t="16297" r="13959" b="4629"/>
                     <a:stretch/>
                   </pic:blipFill>
                   <pic:spPr bwMode="auto">
                     <a:xfrm>
                       <a:off x="0" y="0"/>
-                      <a:ext cx="9148747" cy="5137891"/>
+                      <a:ext cx="8664467" cy="4511862"/>
                     </a:xfrm>
                     <a:prstGeom prst="rect">
                       <a:avLst/>
@@ -114,10 +114,10 @@
           <w:noProof/>
         </w:rPr>
         <w:drawing>
-          <wp:inline distT="0" distB="0" distL="0" distR="0" wp14:anchorId="1CC71FAB" wp14:editId="1D256E7B">
-            <wp:extent cx="8751076" cy="4540194"/>
+          <wp:inline distT="0" distB="0" distL="0" distR="0" wp14:anchorId="41765581" wp14:editId="5AAACEFD">
+            <wp:extent cx="8858250" cy="4997892"/>
             <wp:effectExtent l="0" t="0" r="0" b="0"/>
-            <wp:docPr id="2" name="Picture 2"/>
+            <wp:docPr id="4" name="Picture 4"/>
             <wp:cNvGraphicFramePr>
               <a:graphicFrameLocks xmlns:a="http://schemas.openxmlformats.org/drawingml/2006/main" noChangeAspect="1"/>
             </wp:cNvGraphicFramePr>
@@ -130,13 +130,13 @@
                   </pic:nvPicPr>
                   <pic:blipFill rotWithShape="1">
                     <a:blip r:embed="rId5"/>
-                    <a:srcRect t="18551" r="17874" b="5701"/>
+                    <a:srcRect t="18334" r="23750" b="5185"/>
                     <a:stretch/>
                   </pic:blipFill>
                   <pic:spPr bwMode="auto">
                     <a:xfrm>
                       <a:off x="0" y="0"/>
-                      <a:ext cx="8802184" cy="4566709"/>
+                      <a:ext cx="8883174" cy="5011954"/>
                     </a:xfrm>
                     <a:prstGeom prst="rect">
                       <a:avLst/>
@@ -200,10 +200,10 @@
           <w:noProof/>
         </w:rPr>
         <w:drawing>
-          <wp:inline distT="0" distB="0" distL="0" distR="0" wp14:anchorId="524A2BA1" wp14:editId="2F83A063">
-            <wp:extent cx="9159902" cy="4786303"/>
-            <wp:effectExtent l="0" t="0" r="3175" b="0"/>
-            <wp:docPr id="3" name="Picture 3"/>
+          <wp:inline distT="0" distB="0" distL="0" distR="0" wp14:anchorId="53AAAD93" wp14:editId="27FE69F3">
+            <wp:extent cx="8858687" cy="4762500"/>
+            <wp:effectExtent l="0" t="0" r="0" b="0"/>
+            <wp:docPr id="5" name="Picture 5"/>
             <wp:cNvGraphicFramePr>
               <a:graphicFrameLocks xmlns:a="http://schemas.openxmlformats.org/drawingml/2006/main" noChangeAspect="1"/>
             </wp:cNvGraphicFramePr>
@@ -216,13 +216,13 @@
                   </pic:nvPicPr>
                   <pic:blipFill rotWithShape="1">
                     <a:blip r:embed="rId6"/>
-                    <a:srcRect t="19015" r="18956" b="5702"/>
+                    <a:srcRect t="14074" r="15521" b="5185"/>
                     <a:stretch/>
                   </pic:blipFill>
                   <pic:spPr bwMode="auto">
                     <a:xfrm>
                       <a:off x="0" y="0"/>
-                      <a:ext cx="9207340" cy="4811091"/>
+                      <a:ext cx="8871898" cy="4769602"/>
                     </a:xfrm>
                     <a:prstGeom prst="rect">
                       <a:avLst/>
@@ -254,7 +254,7 @@
 </file>
 
 <file path=word/styles.xml><?xml version="1.0" encoding="utf-8"?>
-<w:styles xmlns:mc="http://schemas.openxmlformats.org/markup-compatibility/2006" xmlns:r="http://schemas.openxmlformats.org/officeDocument/2006/relationships" xmlns:w="http://schemas.openxmlformats.org/wordprocessingml/2006/main" xmlns:w14="http://schemas.microsoft.com/office/word/2010/wordml" xmlns:w15="http://schemas.microsoft.com/office/word/2012/wordml" xmlns:w16cid="http://schemas.microsoft.com/office/word/2016/wordml/cid" xmlns:w16se="http://schemas.microsoft.com/office/word/2015/wordml/symex" mc:Ignorable="w14 w15 w16se w16cid">
+<w:styles xmlns:mc="http://schemas.openxmlformats.org/markup-compatibility/2006" xmlns:r="http://schemas.openxmlformats.org/officeDocument/2006/relationships" xmlns:w="http://schemas.openxmlformats.org/wordprocessingml/2006/main" xmlns:w14="http://schemas.microsoft.com/office/word/2010/wordml" xmlns:w15="http://schemas.microsoft.com/office/word/2012/wordml" xmlns:w16cex="http://schemas.microsoft.com/office/word/2018/wordml/cex" xmlns:w16cid="http://schemas.microsoft.com/office/word/2016/wordml/cid" xmlns:w16="http://schemas.microsoft.com/office/word/2018/wordml" xmlns:w16se="http://schemas.microsoft.com/office/word/2015/wordml/symex" mc:Ignorable="w14 w15 w16se w16cid w16 w16cex">
   <w:docDefaults>
     <w:rPrDefault>
       <w:rPr>

</xml_diff>